<commit_message>
Refactor: Prepare models to EF
</commit_message>
<xml_diff>
--- a/assets/templates/ПСА.docx
+++ b/assets/templates/ПСА.docx
@@ -588,7 +588,7 @@
           <w:szCs w:val="18"/>
           <w:lang w:val="en-US"/>
         </w:rPr>
-        <w:t>{Supplier.Transport}</w:t>
+        <w:t>{Transport}</w:t>
       </w:r>
     </w:p>
     <w:p>
@@ -619,7 +619,7 @@
           <w:szCs w:val="18"/>
           <w:lang w:val="en-US"/>
         </w:rPr>
-        <w:t>{Supplier.OwnershipReason}</w:t>
+        <w:t>{OwnershipReason}</w:t>
       </w:r>
     </w:p>
     <w:p>
@@ -650,7 +650,7 @@
           <w:szCs w:val="18"/>
           <w:lang w:val="en-US"/>
         </w:rPr>
-        <w:t>{Scrap.ShortDescription}</w:t>
+        <w:t>{ShortScrapDescription}</w:t>
       </w:r>
     </w:p>
     <w:p>
@@ -1103,7 +1103,25 @@
                 <w:szCs w:val="18"/>
                 <w:lang w:val="en-US"/>
               </w:rPr>
-              <w:t>{DataSet:Scrap.ScrapItems}{DataSetItem:Name}</w:t>
+              <w:t>{DataSet:Scrap</w:t>
+            </w:r>
+            <w:r>
+              <w:rPr>
+                <w:rFonts w:ascii="Calibri" w:hAnsi="Calibri"/>
+                <w:sz w:val="18"/>
+                <w:szCs w:val="18"/>
+                <w:lang w:val="en-US"/>
+              </w:rPr>
+              <w:t>s</w:t>
+            </w:r>
+            <w:r>
+              <w:rPr>
+                <w:rFonts w:ascii="Calibri" w:hAnsi="Calibri"/>
+                <w:sz w:val="18"/>
+                <w:szCs w:val="18"/>
+                <w:lang w:val="en-US"/>
+              </w:rPr>
+              <w:t>}{DataSetItem:Name}</w:t>
             </w:r>
           </w:p>
         </w:tc>
@@ -1413,25 +1431,7 @@
                 <w:szCs w:val="18"/>
                 <w:lang w:val="en-US"/>
               </w:rPr>
-              <w:t>{DataSetItem:</w:t>
-            </w:r>
-            <w:r>
-              <w:rPr>
-                <w:rFonts w:ascii="Calibri" w:hAnsi="Calibri"/>
-                <w:sz w:val="18"/>
-                <w:szCs w:val="18"/>
-                <w:lang w:val="en-US"/>
-              </w:rPr>
-              <w:t>Sum</w:t>
-            </w:r>
-            <w:r>
-              <w:rPr>
-                <w:rFonts w:ascii="Calibri" w:hAnsi="Calibri"/>
-                <w:sz w:val="18"/>
-                <w:szCs w:val="18"/>
-                <w:lang w:val="en-US"/>
-              </w:rPr>
-              <w:t>WoNds}</w:t>
+              <w:t>{DataSetItem:SumWoNds}</w:t>
             </w:r>
           </w:p>
         </w:tc>
@@ -1573,7 +1573,7 @@
                 <w:szCs w:val="18"/>
                 <w:lang w:val="en-US"/>
               </w:rPr>
-              <w:t>{Scrap.TotalNetto}</w:t>
+              <w:t>{TotalNetto}</w:t>
             </w:r>
           </w:p>
         </w:tc>
@@ -1642,7 +1642,7 @@
                 <w:szCs w:val="18"/>
                 <w:lang w:val="en-US"/>
               </w:rPr>
-              <w:t>{Scrap.TotalWoNds}</w:t>
+              <w:t>{TotalWoNds}</w:t>
             </w:r>
           </w:p>
         </w:tc>
@@ -1679,7 +1679,7 @@
                 <w:szCs w:val="18"/>
                 <w:lang w:val="en-US"/>
               </w:rPr>
-              <w:t>{Scrap.Total}</w:t>
+              <w:t>{Total}</w:t>
             </w:r>
           </w:p>
         </w:tc>
@@ -1761,7 +1761,7 @@
           <w:szCs w:val="18"/>
           <w:lang w:val="en-US"/>
         </w:rPr>
-        <w:t>{Scrap.TotalNetto}</w:t>
+        <w:t>{TotalNetto}</w:t>
       </w:r>
       <w:r>
         <w:rPr>
@@ -1783,7 +1783,7 @@
           <w:szCs w:val="18"/>
           <w:lang w:val="en-US"/>
         </w:rPr>
-        <w:t xml:space="preserve"> ({Scrap.TotalNettoInWords})</w:t>
+        <w:t xml:space="preserve"> ({TotalNettoInWords})</w:t>
       </w:r>
     </w:p>
     <w:p>
@@ -1845,7 +1845,7 @@
           <w:szCs w:val="18"/>
           <w:lang w:val="en-US"/>
         </w:rPr>
-        <w:t>{Scrap.Total}</w:t>
+        <w:t>{Total}</w:t>
       </w:r>
       <w:r>
         <w:rPr>
@@ -1867,7 +1867,7 @@
           <w:szCs w:val="18"/>
           <w:lang w:val="en-US"/>
         </w:rPr>
-        <w:t>({Scrap.TotalInWords})</w:t>
+        <w:t>({TotalInWords})</w:t>
       </w:r>
     </w:p>
     <w:p>
@@ -1929,7 +1929,7 @@
           <w:szCs w:val="18"/>
           <w:lang w:val="en-US"/>
         </w:rPr>
-        <w:t xml:space="preserve">{Scrap.TotalNds} </w:t>
+        <w:t xml:space="preserve">{TotalNds} </w:t>
       </w:r>
       <w:r>
         <w:rPr>
@@ -1951,7 +1951,7 @@
           <w:szCs w:val="18"/>
           <w:lang w:val="en-US"/>
         </w:rPr>
-        <w:t>({Scrap.TotalNdsInWords})</w:t>
+        <w:t>({TotalNdsInWords})</w:t>
       </w:r>
     </w:p>
     <w:p>

</xml_diff>